<commit_message>
updated publisher table, added my name to it
</commit_message>
<xml_diff>
--- a/module-3/Publisher Table.docx
+++ b/module-3/Publisher Table.docx
@@ -13,6 +13,46 @@
           <w:u w:val="single"/>
         </w:rPr>
       </w:pPr>
+      <w:r>
+        <w:rPr>
+          <w:rFonts w:ascii="Times New Roman" w:hAnsi="Times New Roman" w:cs="Times New Roman"/>
+          <w:i/>
+          <w:iCs/>
+          <w:color w:val="000000" w:themeColor="text1"/>
+          <w:u w:val="single"/>
+        </w:rPr>
+        <w:t>Sylvester Brandon</w:t>
+      </w:r>
+      <w:r>
+        <w:rPr>
+          <w:rFonts w:ascii="Times New Roman" w:hAnsi="Times New Roman" w:cs="Times New Roman"/>
+          <w:i/>
+          <w:iCs/>
+          <w:color w:val="000000" w:themeColor="text1"/>
+          <w:u w:val="single"/>
+        </w:rPr>
+        <w:br/>
+      </w:r>
+      <w:r>
+        <w:rPr>
+          <w:rFonts w:ascii="Times New Roman" w:hAnsi="Times New Roman" w:cs="Times New Roman"/>
+          <w:i/>
+          <w:iCs/>
+          <w:color w:val="000000" w:themeColor="text1"/>
+          <w:u w:val="single"/>
+        </w:rPr>
+        <w:br/>
+      </w:r>
+      <w:r>
+        <w:rPr>
+          <w:rFonts w:ascii="Times New Roman" w:hAnsi="Times New Roman" w:cs="Times New Roman"/>
+          <w:i/>
+          <w:iCs/>
+          <w:color w:val="000000" w:themeColor="text1"/>
+          <w:u w:val="single"/>
+        </w:rPr>
+        <w:br/>
+      </w:r>
       <w:r>
         <w:rPr>
           <w:rFonts w:ascii="Times New Roman" w:hAnsi="Times New Roman" w:cs="Times New Roman"/>

</xml_diff>